<commit_message>
Updated Drat of retrospective report
</commit_message>
<xml_diff>
--- a/Documentation/Retrospective_Report.docx
+++ b/Documentation/Retrospective_Report.docx
@@ -27,41 +27,31 @@
         <w:t>good! Everyone contributed</w:t>
       </w:r>
       <w:r>
-        <w:t xml:space="preserve"> opinions and helped towards the completion of our project. Even though some of our meetings were intense and </w:t>
-      </w:r>
-      <w:r>
-        <w:t xml:space="preserve">had </w:t>
-      </w:r>
-      <w:r>
-        <w:t xml:space="preserve">some heated moments, each team member responded with poise and used it become a better </w:t>
-      </w:r>
-      <w:r>
-        <w:t>member of the team</w:t>
-      </w:r>
-      <w:r>
-        <w:t xml:space="preserve">. This is very important in a team setting. Overcoming adversity as a team and </w:t>
-      </w:r>
-      <w:r>
-        <w:t>become a better unit after is a very important skill.</w:t>
-      </w:r>
-      <w:r>
-        <w:t xml:space="preserve">  </w:t>
+        <w:t xml:space="preserve"> opinions and helped towards the completion of our project.</w:t>
+      </w:r>
+      <w:r>
+        <w:t xml:space="preserve"> Throughout the project, our group had so</w:t>
+      </w:r>
+      <w:bookmarkStart w:id="0" w:name="_GoBack"/>
+      <w:bookmarkEnd w:id="0"/>
+      <w:r>
+        <w:t>me intense and heated moments. For example, we had a meeting where we argued about why some of the development work was necessary, such as the user account system. After having a team discussion, we all reached the same conclusion that this portion of the project added valuable functionality that went over-and-beyond the requirements of the project. Each team member responded to these meetings in a positive manner, using these moments to become a better member of the team. Overcoming adversity as a team and becoming a better unit after is an important skill for any team. Our team exemplified thi</w:t>
+      </w:r>
+      <w:r>
+        <w:t>s</w:t>
+      </w:r>
+      <w:r>
+        <w:t>.</w:t>
       </w:r>
     </w:p>
     <w:p>
       <w:r>
-        <w:t>Another success that we had as a team was our communication. One of the most important aspects of working in a team is the communication and we nailed it. Everyone was active in our online group chats and when we had meetings, everyone was in attendance. This made work on t</w:t>
-      </w:r>
-      <w:r>
-        <w:t xml:space="preserve">he project must less stressful and helped overcoming some of the issues we faced much easier. </w:t>
+        <w:t xml:space="preserve">Another success that we had as a team was our communication. When working in a team, one of the most important aspects is the communication. There was never a moment where communication lacked or fell through. Each team member was active in our online group chats and everyone participated in meetings. This made work on the project less stress and helped overcome some of the issues we faced. </w:t>
       </w:r>
     </w:p>
     <w:p>
       <w:r>
-        <w:t xml:space="preserve">During development, the team worked very hard to get work done. Everyone stepped in and contributed to get worked one when it mattered the most. Every teammate was able to use their strengths to benefit the team. </w:t>
-      </w:r>
-      <w:r>
-        <w:t xml:space="preserve">This was very important become some of team was not familiar with the development stack we were using. This allowed those members of the team to take time and learn the development stack before contributing. </w:t>
+        <w:t>During development, each team worked hard to finish the work they received. Everyone stepped up and contributed to get work done when we were in crunch time. Also, each teammate was able to use their strengths to benefit the team. For example, two of our team members were strong with node.js and another teammate was strong in AngularJS.  This allowed team members to take time and learn the technologies that they were not familiar with, as well as the ability to feel comfortable during the project.</w:t>
       </w:r>
     </w:p>
     <w:p>
@@ -89,7 +79,27 @@
         <w:t xml:space="preserve"> with the technologies that we planned on using. The first issue we discovered was with Angular 2. Our plan was to use Angular 2 on the front end to help us with front end controllers, services, and routes. </w:t>
       </w:r>
       <w:r>
-        <w:t xml:space="preserve">We were able to install Angular 2 and start using it to make a simple application. When we attempted to add different routes to the website, that’s when it all went wrong. The current routing package in Angular was not compatible with the Angular 2 version we were using. When we updated the Angular 2 version, we were then unable to load any webpages. After doing a few hours of investigation, one of the Angular 2 Javascript files had a 404 error, causing the application to fail when loading. </w:t>
+        <w:t>We were able to install Angular 2 and start using it to make a simple application. When we attempted to add different routes to the website, that’s when it all went wrong. The current routing package in Angular</w:t>
+      </w:r>
+      <w:r>
+        <w:t xml:space="preserve"> 2</w:t>
+      </w:r>
+      <w:r>
+        <w:t xml:space="preserve"> was not compatible with the Angular 2 version we were using. When we updated the Angular 2 version, we were then unable to load any webpages. After doing a few hours of investigation, one of the Angular 2 Javascript files had a 404 error, causing the application to fail when loading. </w:t>
+      </w:r>
+      <w:r>
+        <w:t xml:space="preserve">To alleviate this issue, we resorted to using Angular 1. Angular 1 allowed for the same functionality and was a tool that each teammate was familiar with. </w:t>
+      </w:r>
+      <w:r>
+        <w:t xml:space="preserve">Although we were not able to accomplish or secondary goal of learning a new technology, Angular 1 was a perfect solution </w:t>
+      </w:r>
+      <w:proofErr w:type="gramStart"/>
+      <w:r>
+        <w:t>to</w:t>
+      </w:r>
+      <w:proofErr w:type="gramEnd"/>
+      <w:r>
+        <w:t xml:space="preserve"> Angular 2 failing to work. </w:t>
       </w:r>
     </w:p>
     <w:p>
@@ -134,7 +144,11 @@
       </w:r>
       <w:proofErr w:type="spellEnd"/>
       <w:r>
-        <w:t xml:space="preserve"> is 2.4.13, so we needed to search for an older version. To ‘install’ </w:t>
+        <w:t xml:space="preserve"> is 2.4.13, so we needed to search for an older version. </w:t>
+      </w:r>
+      <w:r>
+        <w:lastRenderedPageBreak/>
+        <w:t xml:space="preserve">We were able to locate an older version of </w:t>
       </w:r>
       <w:proofErr w:type="spellStart"/>
       <w:r>
@@ -142,7 +156,24 @@
       </w:r>
       <w:proofErr w:type="spellEnd"/>
       <w:r>
-        <w:t xml:space="preserve"> means that you have to compile the actual source code. This means that there are several other programs that you must install. After installing Visual Studio, Python, and </w:t>
+        <w:t xml:space="preserve"> (version 2.4.11) and used that instead. </w:t>
+      </w:r>
+      <w:r>
+        <w:t xml:space="preserve">To ‘install’ </w:t>
+      </w:r>
+      <w:proofErr w:type="spellStart"/>
+      <w:r>
+        <w:t>OpenCV</w:t>
+      </w:r>
+      <w:proofErr w:type="spellEnd"/>
+      <w:r>
+        <w:t xml:space="preserve"> means that you have to </w:t>
+      </w:r>
+      <w:r>
+        <w:t>compile the actual source code. In order to compile the source code, it was required to i</w:t>
+      </w:r>
+      <w:r>
+        <w:t xml:space="preserve">nstall Python, </w:t>
       </w:r>
       <w:proofErr w:type="spellStart"/>
       <w:r>
@@ -150,7 +181,7 @@
       </w:r>
       <w:proofErr w:type="spellEnd"/>
       <w:r>
-        <w:t xml:space="preserve">, we were able to get </w:t>
+        <w:t xml:space="preserve">, and Visual Studio. After getting these programs installed, we were able to get </w:t>
       </w:r>
       <w:proofErr w:type="spellStart"/>
       <w:r>
@@ -158,7 +189,10 @@
       </w:r>
       <w:proofErr w:type="spellEnd"/>
       <w:r>
-        <w:t xml:space="preserve"> up and running. The issues with installing </w:t>
+        <w:t xml:space="preserve"> working. </w:t>
+      </w:r>
+      <w:r>
+        <w:t xml:space="preserve">The issues with installing </w:t>
       </w:r>
       <w:proofErr w:type="spellStart"/>
       <w:r>
@@ -167,15 +201,28 @@
       <w:proofErr w:type="spellEnd"/>
       <w:r>
         <w:t xml:space="preserve"> held up development work on the facial recognition portion of the application for several days. </w:t>
+      </w:r>
+      <w:r>
+        <w:t xml:space="preserve">One of our teammates was able to get </w:t>
+      </w:r>
+      <w:proofErr w:type="spellStart"/>
+      <w:r>
+        <w:t>OpenCV</w:t>
+      </w:r>
+      <w:proofErr w:type="spellEnd"/>
+      <w:r>
+        <w:t xml:space="preserve"> working and he championed this side of the project. The rest of us focused our time to other portion</w:t>
+      </w:r>
+      <w:r>
+        <w:t>s</w:t>
+      </w:r>
+      <w:r>
+        <w:t xml:space="preserve"> of the project, such as the class management system.</w:t>
       </w:r>
     </w:p>
     <w:p>
       <w:r>
-        <w:t xml:space="preserve">We also faced issues outside of the technologies that we used. The first issue was that we started the project way too late. After the getting the project assigned, we did not utilize the first week to our advantage. After getting the project proposal completed, we did not get development work started until </w:t>
-      </w:r>
-      <w:r>
-        <w:lastRenderedPageBreak/>
-        <w:t xml:space="preserve">after the following weekend. If we would have started the project as soon as the proposal was completed, we would have had less headaches at the end of the project. We also had issues with over committing ourselves to the project. As a team, we thought we would have more time for the project. As it turns out, we did not have as much time as we thought. Our focus should have been more on the Minimum Viable Product, rather than adding features on top of that. We added an account system and class management system on top of the face recognition portion of the project. This caused development resources to be allocated in places other than the facial recognition part of the project. </w:t>
+        <w:t xml:space="preserve">We also faced issues outside of the technologies that we used. The first issue was that we started the project way too late. After getting the project assigned, we did not utilize the first week to our advantage. After getting the project proposal completed, we did not get development work started until after the following weekend. If we would have started the project as soon as the proposal was completed, we would have had less headaches at the end of the project. We also had issues with over committing ourselves to the project. As a team, we thought we would have more time for the project. As it turns out, we did not have as much time as we thought. Our focus should have been more on the Minimum Viable Product, rather than adding features on top of that. We added an account system and class management system on top of the face recognition portion of the project. This caused development resources to be allocated in places other than the facial recognition part of the project. </w:t>
       </w:r>
     </w:p>
     <w:p>
@@ -202,14 +249,20 @@
         <w:t xml:space="preserve"> turned out to be more difficult than we thought. We wasted quite a bit of time trying to get these technologies to work. For the next project, we will </w:t>
       </w:r>
       <w:r>
-        <w:t>make sure to better research the technologies we are going to use and make a more informed decision. This will hope</w:t>
-      </w:r>
-      <w:bookmarkStart w:id="0" w:name="_GoBack"/>
-      <w:bookmarkEnd w:id="0"/>
-      <w:r>
-        <w:t>fully lead to faster development times and a better end product. Finally, we are going to focus more on the Minimum Viable Product first and then adding fancy features. Hopefully this line of thinking will result in a better grade. After all is set and done, project one was a great learning experience and we hope to carry all of this knowledge into project 2!</w:t>
+        <w:t>make sure to better research the technologies we are going to use and make a more informed decision. This will hopefully lead to faster development times and a better end product. Finally, we are going to focus more on the Minimum Viable Product first and then adding fancy features. Hopefully this line of thinking will result in a better grade. After all is set and done, project one was a great learning experience and we hope to carry all of this knowledge into project 2!</w:t>
       </w:r>
     </w:p>
+    <w:p/>
+    <w:p/>
+    <w:p/>
+    <w:p/>
+    <w:p/>
+    <w:p/>
+    <w:p/>
+    <w:p/>
+    <w:p/>
+    <w:p/>
+    <w:p/>
     <w:sectPr>
       <w:pgSz w:w="12240" w:h="15840"/>
       <w:pgMar w:top="1440" w:right="1440" w:bottom="1440" w:left="1440" w:header="720" w:footer="720" w:gutter="0"/>
@@ -1014,7 +1067,7 @@
 </file>
 
 <file path=customXml/itemProps1.xml><?xml version="1.0" encoding="utf-8"?>
-<ds:datastoreItem xmlns:ds="http://schemas.openxmlformats.org/officeDocument/2006/customXml" ds:itemID="{D15BC769-69E7-4FD7-BF8E-9A7E21C47A71}">
+<ds:datastoreItem xmlns:ds="http://schemas.openxmlformats.org/officeDocument/2006/customXml" ds:itemID="{DD54364C-1EF3-49B9-9C19-5199802CE460}">
   <ds:schemaRefs>
     <ds:schemaRef ds:uri="http://schemas.openxmlformats.org/officeDocument/2006/bibliography"/>
   </ds:schemaRefs>

</xml_diff>